<commit_message>
Cambios en pagina de reservar
</commit_message>
<xml_diff>
--- a/BD/Lab15/Lab15.docx
+++ b/BD/Lab15/Lab15.docx
@@ -4913,14 +4913,1028 @@
     </w:p>
     <w:p>
       <w:pPr>
+        <w:pStyle w:val="HTMLPreformatted"/>
+        <w:shd w:val="clear" w:color="auto" w:fill="FDF6E3"/>
+        <w:rPr>
+          <w:rFonts w:ascii="Menlo" w:hAnsi="Menlo" w:cs="Menlo"/>
+          <w:color w:val="586E75"/>
+          <w:lang w:val="es-ES"/>
+        </w:rPr>
+      </w:pPr>
+      <w:proofErr w:type="spellStart"/>
+      <w:r>
+        <w:rPr>
+          <w:rFonts w:ascii="Menlo" w:hAnsi="Menlo" w:cs="Menlo"/>
+          <w:b/>
+          <w:bCs/>
+          <w:color w:val="B58900"/>
+          <w:lang w:val="es-ES"/>
+        </w:rPr>
+        <w:t>Select</w:t>
+      </w:r>
+      <w:proofErr w:type="spellEnd"/>
+      <w:r>
+        <w:rPr>
+          <w:rFonts w:ascii="Menlo" w:hAnsi="Menlo" w:cs="Menlo"/>
+          <w:b/>
+          <w:bCs/>
+          <w:color w:val="B58900"/>
+          <w:lang w:val="es-ES"/>
+        </w:rPr>
+        <w:t xml:space="preserve"> </w:t>
+      </w:r>
+      <w:proofErr w:type="spellStart"/>
+      <w:proofErr w:type="gramStart"/>
+      <w:r>
+        <w:rPr>
+          <w:rFonts w:ascii="Menlo" w:hAnsi="Menlo" w:cs="Menlo"/>
+          <w:color w:val="859900"/>
+          <w:lang w:val="es-ES"/>
+        </w:rPr>
+        <w:t>p</w:t>
+      </w:r>
+      <w:r>
+        <w:rPr>
+          <w:rFonts w:ascii="Menlo" w:hAnsi="Menlo" w:cs="Menlo"/>
+          <w:color w:val="586E75"/>
+          <w:lang w:val="es-ES"/>
+        </w:rPr>
+        <w:t>.</w:t>
+      </w:r>
+      <w:r>
+        <w:rPr>
+          <w:rFonts w:ascii="Menlo" w:hAnsi="Menlo" w:cs="Menlo"/>
+          <w:b/>
+          <w:bCs/>
+          <w:color w:val="859900"/>
+          <w:lang w:val="es-ES"/>
+        </w:rPr>
+        <w:t>numero</w:t>
+      </w:r>
+      <w:proofErr w:type="spellEnd"/>
+      <w:proofErr w:type="gramEnd"/>
+      <w:r>
+        <w:rPr>
+          <w:rFonts w:ascii="Menlo" w:hAnsi="Menlo" w:cs="Menlo"/>
+          <w:color w:val="586E75"/>
+          <w:lang w:val="es-ES"/>
+        </w:rPr>
+        <w:t xml:space="preserve">, </w:t>
+      </w:r>
+      <w:proofErr w:type="spellStart"/>
+      <w:r>
+        <w:rPr>
+          <w:rFonts w:ascii="Menlo" w:hAnsi="Menlo" w:cs="Menlo"/>
+          <w:color w:val="859900"/>
+          <w:lang w:val="es-ES"/>
+        </w:rPr>
+        <w:t>p</w:t>
+      </w:r>
+      <w:r>
+        <w:rPr>
+          <w:rFonts w:ascii="Menlo" w:hAnsi="Menlo" w:cs="Menlo"/>
+          <w:color w:val="586E75"/>
+          <w:lang w:val="es-ES"/>
+        </w:rPr>
+        <w:t>.</w:t>
+      </w:r>
+      <w:r>
+        <w:rPr>
+          <w:rFonts w:ascii="Menlo" w:hAnsi="Menlo" w:cs="Menlo"/>
+          <w:b/>
+          <w:bCs/>
+          <w:color w:val="859900"/>
+          <w:lang w:val="es-ES"/>
+        </w:rPr>
+        <w:t>denominacion</w:t>
+      </w:r>
+      <w:proofErr w:type="spellEnd"/>
+      <w:r>
+        <w:rPr>
+          <w:rFonts w:ascii="Menlo" w:hAnsi="Menlo" w:cs="Menlo"/>
+          <w:color w:val="586E75"/>
+          <w:lang w:val="es-ES"/>
+        </w:rPr>
+        <w:t xml:space="preserve">, </w:t>
+      </w:r>
+      <w:proofErr w:type="spellStart"/>
+      <w:r>
+        <w:rPr>
+          <w:rFonts w:ascii="Menlo" w:hAnsi="Menlo" w:cs="Menlo"/>
+          <w:color w:val="859900"/>
+          <w:lang w:val="es-ES"/>
+        </w:rPr>
+        <w:t>e</w:t>
+      </w:r>
+      <w:r>
+        <w:rPr>
+          <w:rFonts w:ascii="Menlo" w:hAnsi="Menlo" w:cs="Menlo"/>
+          <w:color w:val="586E75"/>
+          <w:lang w:val="es-ES"/>
+        </w:rPr>
+        <w:t>.</w:t>
+      </w:r>
+      <w:r>
+        <w:rPr>
+          <w:rFonts w:ascii="Menlo" w:hAnsi="Menlo" w:cs="Menlo"/>
+          <w:b/>
+          <w:bCs/>
+          <w:color w:val="859900"/>
+          <w:lang w:val="es-ES"/>
+        </w:rPr>
+        <w:t>fecha</w:t>
+      </w:r>
+      <w:proofErr w:type="spellEnd"/>
+      <w:r>
+        <w:rPr>
+          <w:rFonts w:ascii="Menlo" w:hAnsi="Menlo" w:cs="Menlo"/>
+          <w:color w:val="586E75"/>
+          <w:lang w:val="es-ES"/>
+        </w:rPr>
+        <w:t xml:space="preserve">, </w:t>
+      </w:r>
+      <w:proofErr w:type="spellStart"/>
+      <w:r>
+        <w:rPr>
+          <w:rFonts w:ascii="Menlo" w:hAnsi="Menlo" w:cs="Menlo"/>
+          <w:color w:val="859900"/>
+          <w:lang w:val="es-ES"/>
+        </w:rPr>
+        <w:t>e</w:t>
+      </w:r>
+      <w:r>
+        <w:rPr>
+          <w:rFonts w:ascii="Menlo" w:hAnsi="Menlo" w:cs="Menlo"/>
+          <w:color w:val="586E75"/>
+          <w:lang w:val="es-ES"/>
+        </w:rPr>
+        <w:t>.</w:t>
+      </w:r>
+      <w:r>
+        <w:rPr>
+          <w:rFonts w:ascii="Menlo" w:hAnsi="Menlo" w:cs="Menlo"/>
+          <w:b/>
+          <w:bCs/>
+          <w:color w:val="859900"/>
+          <w:lang w:val="es-ES"/>
+        </w:rPr>
+        <w:t>cantidad</w:t>
+      </w:r>
+      <w:proofErr w:type="spellEnd"/>
+      <w:r>
+        <w:rPr>
+          <w:rFonts w:ascii="Menlo" w:hAnsi="Menlo" w:cs="Menlo"/>
+          <w:b/>
+          <w:bCs/>
+          <w:color w:val="859900"/>
+          <w:lang w:val="es-ES"/>
+        </w:rPr>
+        <w:br/>
+      </w:r>
+      <w:r>
+        <w:rPr>
+          <w:rFonts w:ascii="Menlo" w:hAnsi="Menlo" w:cs="Menlo"/>
+          <w:b/>
+          <w:bCs/>
+          <w:color w:val="B58900"/>
+          <w:lang w:val="es-ES"/>
+        </w:rPr>
+        <w:t xml:space="preserve">FROM </w:t>
+      </w:r>
+      <w:r>
+        <w:rPr>
+          <w:rFonts w:ascii="Menlo" w:hAnsi="Menlo" w:cs="Menlo"/>
+          <w:color w:val="2AA198"/>
+          <w:lang w:val="es-ES"/>
+        </w:rPr>
+        <w:t xml:space="preserve">Proyectos </w:t>
+      </w:r>
+      <w:r>
+        <w:rPr>
+          <w:rFonts w:ascii="Menlo" w:hAnsi="Menlo" w:cs="Menlo"/>
+          <w:color w:val="859900"/>
+          <w:lang w:val="es-ES"/>
+        </w:rPr>
+        <w:t>p</w:t>
+      </w:r>
+      <w:r>
+        <w:rPr>
+          <w:rFonts w:ascii="Menlo" w:hAnsi="Menlo" w:cs="Menlo"/>
+          <w:color w:val="586E75"/>
+          <w:lang w:val="es-ES"/>
+        </w:rPr>
+        <w:t xml:space="preserve">, </w:t>
+      </w:r>
+      <w:r>
+        <w:rPr>
+          <w:rFonts w:ascii="Menlo" w:hAnsi="Menlo" w:cs="Menlo"/>
+          <w:color w:val="2AA198"/>
+          <w:lang w:val="es-ES"/>
+        </w:rPr>
+        <w:t xml:space="preserve">Entregan </w:t>
+      </w:r>
+      <w:r>
+        <w:rPr>
+          <w:rFonts w:ascii="Menlo" w:hAnsi="Menlo" w:cs="Menlo"/>
+          <w:color w:val="859900"/>
+          <w:lang w:val="es-ES"/>
+        </w:rPr>
+        <w:t>e</w:t>
+      </w:r>
+      <w:r>
+        <w:rPr>
+          <w:rFonts w:ascii="Menlo" w:hAnsi="Menlo" w:cs="Menlo"/>
+          <w:color w:val="859900"/>
+          <w:lang w:val="es-ES"/>
+        </w:rPr>
+        <w:br/>
+      </w:r>
+      <w:r>
+        <w:rPr>
+          <w:rFonts w:ascii="Menlo" w:hAnsi="Menlo" w:cs="Menlo"/>
+          <w:b/>
+          <w:bCs/>
+          <w:color w:val="B58900"/>
+          <w:lang w:val="es-ES"/>
+        </w:rPr>
+        <w:t xml:space="preserve">WHERE </w:t>
+      </w:r>
+      <w:proofErr w:type="spellStart"/>
+      <w:r>
+        <w:rPr>
+          <w:rFonts w:ascii="Menlo" w:hAnsi="Menlo" w:cs="Menlo"/>
+          <w:color w:val="859900"/>
+          <w:lang w:val="es-ES"/>
+        </w:rPr>
+        <w:t>p</w:t>
+      </w:r>
+      <w:r>
+        <w:rPr>
+          <w:rFonts w:ascii="Menlo" w:hAnsi="Menlo" w:cs="Menlo"/>
+          <w:color w:val="586E75"/>
+          <w:lang w:val="es-ES"/>
+        </w:rPr>
+        <w:t>.</w:t>
+      </w:r>
+      <w:r>
+        <w:rPr>
+          <w:rFonts w:ascii="Menlo" w:hAnsi="Menlo" w:cs="Menlo"/>
+          <w:b/>
+          <w:bCs/>
+          <w:color w:val="859900"/>
+          <w:lang w:val="es-ES"/>
+        </w:rPr>
+        <w:t>Numero</w:t>
+      </w:r>
+      <w:proofErr w:type="spellEnd"/>
+      <w:r>
+        <w:rPr>
+          <w:rFonts w:ascii="Menlo" w:hAnsi="Menlo" w:cs="Menlo"/>
+          <w:b/>
+          <w:bCs/>
+          <w:color w:val="859900"/>
+          <w:lang w:val="es-ES"/>
+        </w:rPr>
+        <w:t xml:space="preserve"> </w:t>
+      </w:r>
+      <w:r>
+        <w:rPr>
+          <w:rFonts w:ascii="Menlo" w:hAnsi="Menlo" w:cs="Menlo"/>
+          <w:color w:val="586E75"/>
+          <w:lang w:val="es-ES"/>
+        </w:rPr>
+        <w:t xml:space="preserve">= </w:t>
+      </w:r>
+      <w:proofErr w:type="spellStart"/>
+      <w:r>
+        <w:rPr>
+          <w:rFonts w:ascii="Menlo" w:hAnsi="Menlo" w:cs="Menlo"/>
+          <w:color w:val="859900"/>
+          <w:lang w:val="es-ES"/>
+        </w:rPr>
+        <w:t>e</w:t>
+      </w:r>
+      <w:r>
+        <w:rPr>
+          <w:rFonts w:ascii="Menlo" w:hAnsi="Menlo" w:cs="Menlo"/>
+          <w:color w:val="586E75"/>
+          <w:lang w:val="es-ES"/>
+        </w:rPr>
+        <w:t>.</w:t>
+      </w:r>
+      <w:r>
+        <w:rPr>
+          <w:rFonts w:ascii="Menlo" w:hAnsi="Menlo" w:cs="Menlo"/>
+          <w:b/>
+          <w:bCs/>
+          <w:color w:val="859900"/>
+          <w:lang w:val="es-ES"/>
+        </w:rPr>
+        <w:t>Numero</w:t>
+      </w:r>
+      <w:proofErr w:type="spellEnd"/>
+      <w:r>
+        <w:rPr>
+          <w:rFonts w:ascii="Menlo" w:hAnsi="Menlo" w:cs="Menlo"/>
+          <w:b/>
+          <w:bCs/>
+          <w:color w:val="859900"/>
+          <w:lang w:val="es-ES"/>
+        </w:rPr>
+        <w:br/>
+      </w:r>
+      <w:r>
+        <w:rPr>
+          <w:rFonts w:ascii="Menlo" w:hAnsi="Menlo" w:cs="Menlo"/>
+          <w:b/>
+          <w:bCs/>
+          <w:color w:val="B58900"/>
+          <w:lang w:val="es-ES"/>
+        </w:rPr>
+        <w:t xml:space="preserve">ORDER BY </w:t>
+      </w:r>
+      <w:proofErr w:type="spellStart"/>
+      <w:r>
+        <w:rPr>
+          <w:rFonts w:ascii="Menlo" w:hAnsi="Menlo" w:cs="Menlo"/>
+          <w:color w:val="859900"/>
+          <w:lang w:val="es-ES"/>
+        </w:rPr>
+        <w:t>p</w:t>
+      </w:r>
+      <w:r>
+        <w:rPr>
+          <w:rFonts w:ascii="Menlo" w:hAnsi="Menlo" w:cs="Menlo"/>
+          <w:color w:val="586E75"/>
+          <w:lang w:val="es-ES"/>
+        </w:rPr>
+        <w:t>.</w:t>
+      </w:r>
+      <w:r>
+        <w:rPr>
+          <w:rFonts w:ascii="Menlo" w:hAnsi="Menlo" w:cs="Menlo"/>
+          <w:b/>
+          <w:bCs/>
+          <w:color w:val="859900"/>
+          <w:lang w:val="es-ES"/>
+        </w:rPr>
+        <w:t>Numero</w:t>
+      </w:r>
+      <w:proofErr w:type="spellEnd"/>
+      <w:r>
+        <w:rPr>
+          <w:rFonts w:ascii="Menlo" w:hAnsi="Menlo" w:cs="Menlo"/>
+          <w:color w:val="586E75"/>
+          <w:lang w:val="es-ES"/>
+        </w:rPr>
+        <w:t xml:space="preserve">, </w:t>
+      </w:r>
+      <w:r>
+        <w:rPr>
+          <w:rFonts w:ascii="Menlo" w:hAnsi="Menlo" w:cs="Menlo"/>
+          <w:b/>
+          <w:bCs/>
+          <w:color w:val="859900"/>
+          <w:lang w:val="es-ES"/>
+        </w:rPr>
+        <w:t xml:space="preserve">fecha </w:t>
+      </w:r>
+      <w:proofErr w:type="spellStart"/>
+      <w:r>
+        <w:rPr>
+          <w:rFonts w:ascii="Menlo" w:hAnsi="Menlo" w:cs="Menlo"/>
+          <w:b/>
+          <w:bCs/>
+          <w:color w:val="B58900"/>
+          <w:lang w:val="es-ES"/>
+        </w:rPr>
+        <w:t>desc</w:t>
+      </w:r>
+      <w:proofErr w:type="spellEnd"/>
+    </w:p>
+    <w:p>
+      <w:pPr>
         <w:jc w:val="both"/>
         <w:rPr>
           <w:rFonts w:ascii="Georgia" w:hAnsi="Georgia"/>
           <w:lang w:val="es-ES"/>
         </w:rPr>
       </w:pPr>
+    </w:p>
+    <w:p>
+      <w:pPr>
+        <w:jc w:val="both"/>
+        <w:rPr>
+          <w:rFonts w:ascii="Georgia" w:hAnsi="Georgia"/>
+          <w:lang w:val="es-ES"/>
+        </w:rPr>
+      </w:pPr>
+      <w:r>
+        <w:rPr>
+          <w:rFonts w:ascii="Georgia" w:hAnsi="Georgia"/>
+          <w:noProof/>
+          <w:lang w:val="es-ES"/>
+        </w:rPr>
+        <w:drawing>
+          <wp:inline distT="0" distB="0" distL="0" distR="0">
+            <wp:extent cx="5943600" cy="1515110"/>
+            <wp:effectExtent l="0" t="0" r="0" b="0"/>
+            <wp:docPr id="21" name="Picture 21"/>
+            <wp:cNvGraphicFramePr>
+              <a:graphicFrameLocks xmlns:a="http://schemas.openxmlformats.org/drawingml/2006/main" noChangeAspect="1"/>
+            </wp:cNvGraphicFramePr>
+            <a:graphic xmlns:a="http://schemas.openxmlformats.org/drawingml/2006/main">
+              <a:graphicData uri="http://schemas.openxmlformats.org/drawingml/2006/picture">
+                <pic:pic xmlns:pic="http://schemas.openxmlformats.org/drawingml/2006/picture">
+                  <pic:nvPicPr>
+                    <pic:cNvPr id="21" name="Screen Shot 2018-03-14 at 12.50.56 PM.png"/>
+                    <pic:cNvPicPr/>
+                  </pic:nvPicPr>
+                  <pic:blipFill>
+                    <a:blip r:embed="rId16">
+                      <a:extLst>
+                        <a:ext uri="{28A0092B-C50C-407E-A947-70E740481C1C}">
+                          <a14:useLocalDpi xmlns:a14="http://schemas.microsoft.com/office/drawing/2010/main" val="0"/>
+                        </a:ext>
+                      </a:extLst>
+                    </a:blip>
+                    <a:stretch>
+                      <a:fillRect/>
+                    </a:stretch>
+                  </pic:blipFill>
+                  <pic:spPr>
+                    <a:xfrm>
+                      <a:off x="0" y="0"/>
+                      <a:ext cx="5943600" cy="1515110"/>
+                    </a:xfrm>
+                    <a:prstGeom prst="rect">
+                      <a:avLst/>
+                    </a:prstGeom>
+                  </pic:spPr>
+                </pic:pic>
+              </a:graphicData>
+            </a:graphic>
+          </wp:inline>
+        </w:drawing>
+      </w:r>
+    </w:p>
+    <w:p>
+      <w:pPr>
+        <w:jc w:val="both"/>
+        <w:rPr>
+          <w:rFonts w:ascii="Georgia" w:hAnsi="Georgia"/>
+          <w:lang w:val="es-ES"/>
+        </w:rPr>
+      </w:pPr>
+    </w:p>
+    <w:p>
+      <w:pPr>
+        <w:rPr>
+          <w:rFonts w:ascii="Georgia" w:hAnsi="Georgia" w:cs="Arial"/>
+          <w:b/>
+          <w:lang w:val="es-ES_tradnl"/>
+        </w:rPr>
+      </w:pPr>
+      <w:r>
+        <w:rPr>
+          <w:rFonts w:ascii="Georgia" w:hAnsi="Georgia" w:cs="Arial"/>
+          <w:b/>
+          <w:lang w:val="es-ES_tradnl"/>
+        </w:rPr>
+        <w:t>Operadores de cadena</w:t>
+      </w:r>
+      <w:r>
+        <w:rPr>
+          <w:rFonts w:ascii="Georgia" w:hAnsi="Georgia" w:cs="Arial"/>
+          <w:b/>
+          <w:lang w:val="es-ES_tradnl"/>
+        </w:rPr>
+        <w:t> </w:t>
+      </w:r>
+    </w:p>
+    <w:p>
+      <w:pPr>
+        <w:jc w:val="both"/>
+        <w:rPr>
+          <w:rFonts w:ascii="Georgia" w:hAnsi="Georgia"/>
+          <w:lang w:val="es-ES"/>
+        </w:rPr>
+      </w:pPr>
+    </w:p>
+    <w:p>
+      <w:pPr>
+        <w:pStyle w:val="HTMLPreformatted"/>
+        <w:shd w:val="clear" w:color="auto" w:fill="FDF6E3"/>
+        <w:rPr>
+          <w:rFonts w:ascii="Menlo" w:hAnsi="Menlo" w:cs="Menlo"/>
+          <w:color w:val="586E75"/>
+        </w:rPr>
+      </w:pPr>
+      <w:r>
+        <w:rPr>
+          <w:rFonts w:ascii="Menlo" w:hAnsi="Menlo" w:cs="Menlo"/>
+          <w:b/>
+          <w:bCs/>
+          <w:color w:val="B58900"/>
+        </w:rPr>
+        <w:t xml:space="preserve">SELECT </w:t>
+      </w:r>
+      <w:r>
+        <w:rPr>
+          <w:rFonts w:ascii="Menlo" w:hAnsi="Menlo" w:cs="Menlo"/>
+          <w:i/>
+          <w:iCs/>
+          <w:color w:val="586E75"/>
+        </w:rPr>
+        <w:t xml:space="preserve">* </w:t>
+      </w:r>
+      <w:r>
+        <w:rPr>
+          <w:rFonts w:ascii="Menlo" w:hAnsi="Menlo" w:cs="Menlo"/>
+          <w:b/>
+          <w:bCs/>
+          <w:color w:val="B58900"/>
+        </w:rPr>
+        <w:t xml:space="preserve">FROM </w:t>
+      </w:r>
+      <w:proofErr w:type="spellStart"/>
+      <w:r>
+        <w:rPr>
+          <w:rFonts w:ascii="Menlo" w:hAnsi="Menlo" w:cs="Menlo"/>
+          <w:color w:val="2AA198"/>
+        </w:rPr>
+        <w:t>Materiales</w:t>
+      </w:r>
+      <w:proofErr w:type="spellEnd"/>
+      <w:r>
+        <w:rPr>
+          <w:rFonts w:ascii="Menlo" w:hAnsi="Menlo" w:cs="Menlo"/>
+          <w:color w:val="2AA198"/>
+        </w:rPr>
+        <w:t xml:space="preserve"> </w:t>
+      </w:r>
+      <w:r>
+        <w:rPr>
+          <w:rFonts w:ascii="Menlo" w:hAnsi="Menlo" w:cs="Menlo"/>
+          <w:b/>
+          <w:bCs/>
+          <w:color w:val="B58900"/>
+        </w:rPr>
+        <w:t xml:space="preserve">where </w:t>
+      </w:r>
+      <w:proofErr w:type="spellStart"/>
+      <w:r>
+        <w:rPr>
+          <w:rFonts w:ascii="Menlo" w:hAnsi="Menlo" w:cs="Menlo"/>
+          <w:b/>
+          <w:bCs/>
+          <w:color w:val="859900"/>
+        </w:rPr>
+        <w:t>Descripcion</w:t>
+      </w:r>
+      <w:proofErr w:type="spellEnd"/>
+      <w:r>
+        <w:rPr>
+          <w:rFonts w:ascii="Menlo" w:hAnsi="Menlo" w:cs="Menlo"/>
+          <w:b/>
+          <w:bCs/>
+          <w:color w:val="859900"/>
+        </w:rPr>
+        <w:t xml:space="preserve"> </w:t>
+      </w:r>
+      <w:r>
+        <w:rPr>
+          <w:rFonts w:ascii="Menlo" w:hAnsi="Menlo" w:cs="Menlo"/>
+          <w:b/>
+          <w:bCs/>
+          <w:color w:val="B58900"/>
+        </w:rPr>
+        <w:t xml:space="preserve">LIKE </w:t>
+      </w:r>
+      <w:r>
+        <w:rPr>
+          <w:rFonts w:ascii="Menlo" w:hAnsi="Menlo" w:cs="Menlo"/>
+          <w:b/>
+          <w:bCs/>
+          <w:color w:val="268BD2"/>
+        </w:rPr>
+        <w:t>'Si%'</w:t>
+      </w:r>
+    </w:p>
+    <w:p>
+      <w:pPr>
+        <w:jc w:val="both"/>
+        <w:rPr>
+          <w:rFonts w:ascii="Georgia" w:hAnsi="Georgia"/>
+        </w:rPr>
+      </w:pPr>
+    </w:p>
+    <w:p>
+      <w:pPr>
+        <w:jc w:val="both"/>
+        <w:rPr>
+          <w:rFonts w:ascii="Georgia" w:hAnsi="Georgia"/>
+        </w:rPr>
+      </w:pPr>
+    </w:p>
+    <w:p>
+      <w:pPr>
+        <w:jc w:val="both"/>
+        <w:rPr>
+          <w:rFonts w:ascii="Georgia" w:hAnsi="Georgia"/>
+        </w:rPr>
+      </w:pPr>
+    </w:p>
+    <w:p>
+      <w:pPr>
+        <w:jc w:val="both"/>
+        <w:rPr>
+          <w:rFonts w:ascii="Georgia" w:hAnsi="Georgia"/>
+        </w:rPr>
+      </w:pPr>
+    </w:p>
+    <w:p>
+      <w:pPr>
+        <w:jc w:val="both"/>
+        <w:rPr>
+          <w:rFonts w:ascii="Georgia" w:hAnsi="Georgia"/>
+        </w:rPr>
+      </w:pPr>
+    </w:p>
+    <w:p>
+      <w:pPr>
+        <w:rPr>
+          <w:rFonts w:ascii="Georgia" w:hAnsi="Georgia" w:cs="Arial"/>
+          <w:b/>
+          <w:lang w:val="es-ES_tradnl"/>
+        </w:rPr>
+      </w:pPr>
+      <w:r>
+        <w:rPr>
+          <w:rFonts w:ascii="Georgia" w:hAnsi="Georgia" w:cs="Arial"/>
+          <w:b/>
+          <w:lang w:val="es-ES_tradnl"/>
+        </w:rPr>
+        <w:lastRenderedPageBreak/>
+        <w:t>¿</w:t>
+      </w:r>
+      <w:proofErr w:type="spellStart"/>
+      <w:r>
+        <w:rPr>
+          <w:rFonts w:ascii="Georgia" w:hAnsi="Georgia" w:cs="Arial"/>
+          <w:b/>
+          <w:lang w:val="es-ES_tradnl"/>
+        </w:rPr>
+        <w:t>Qué</w:t>
+      </w:r>
+      <w:proofErr w:type="spellEnd"/>
+      <w:r>
+        <w:rPr>
+          <w:rFonts w:ascii="Georgia" w:hAnsi="Georgia" w:cs="Arial"/>
+          <w:b/>
+          <w:lang w:val="es-ES_tradnl"/>
+        </w:rPr>
+        <w:t xml:space="preserve"> resultado obtienes?</w:t>
+      </w:r>
+      <w:r>
+        <w:rPr>
+          <w:rFonts w:ascii="Georgia" w:hAnsi="Georgia" w:cs="Arial"/>
+          <w:b/>
+          <w:lang w:val="es-ES_tradnl"/>
+        </w:rPr>
+        <w:t> </w:t>
+      </w:r>
+    </w:p>
+    <w:p>
+      <w:pPr>
+        <w:jc w:val="both"/>
+        <w:rPr>
+          <w:rFonts w:ascii="Georgia" w:hAnsi="Georgia"/>
+        </w:rPr>
+      </w:pPr>
+      <w:r>
+        <w:rPr>
+          <w:rFonts w:ascii="Georgia" w:hAnsi="Georgia"/>
+          <w:noProof/>
+        </w:rPr>
+        <w:drawing>
+          <wp:inline distT="0" distB="0" distL="0" distR="0">
+            <wp:extent cx="2793442" cy="889532"/>
+            <wp:effectExtent l="0" t="0" r="635" b="0"/>
+            <wp:docPr id="22" name="Picture 22"/>
+            <wp:cNvGraphicFramePr>
+              <a:graphicFrameLocks xmlns:a="http://schemas.openxmlformats.org/drawingml/2006/main" noChangeAspect="1"/>
+            </wp:cNvGraphicFramePr>
+            <a:graphic xmlns:a="http://schemas.openxmlformats.org/drawingml/2006/main">
+              <a:graphicData uri="http://schemas.openxmlformats.org/drawingml/2006/picture">
+                <pic:pic xmlns:pic="http://schemas.openxmlformats.org/drawingml/2006/picture">
+                  <pic:nvPicPr>
+                    <pic:cNvPr id="22" name="Screen Shot 2018-03-14 at 12.56.34 PM.png"/>
+                    <pic:cNvPicPr/>
+                  </pic:nvPicPr>
+                  <pic:blipFill>
+                    <a:blip r:embed="rId17">
+                      <a:extLst>
+                        <a:ext uri="{28A0092B-C50C-407E-A947-70E740481C1C}">
+                          <a14:useLocalDpi xmlns:a14="http://schemas.microsoft.com/office/drawing/2010/main" val="0"/>
+                        </a:ext>
+                      </a:extLst>
+                    </a:blip>
+                    <a:stretch>
+                      <a:fillRect/>
+                    </a:stretch>
+                  </pic:blipFill>
+                  <pic:spPr>
+                    <a:xfrm>
+                      <a:off x="0" y="0"/>
+                      <a:ext cx="2816968" cy="897023"/>
+                    </a:xfrm>
+                    <a:prstGeom prst="rect">
+                      <a:avLst/>
+                    </a:prstGeom>
+                  </pic:spPr>
+                </pic:pic>
+              </a:graphicData>
+            </a:graphic>
+          </wp:inline>
+        </w:drawing>
+      </w:r>
+    </w:p>
+    <w:p>
+      <w:pPr>
+        <w:jc w:val="both"/>
+        <w:rPr>
+          <w:rFonts w:ascii="Georgia" w:hAnsi="Georgia"/>
+          <w:lang w:val="es-ES"/>
+        </w:rPr>
+      </w:pPr>
+      <w:r>
+        <w:rPr>
+          <w:rFonts w:ascii="Georgia" w:hAnsi="Georgia"/>
+          <w:lang w:val="es-ES"/>
+        </w:rPr>
+        <w:t xml:space="preserve">Todos los materiales </w:t>
+      </w:r>
+      <w:r>
+        <w:rPr>
+          <w:rFonts w:ascii="Georgia" w:hAnsi="Georgia"/>
+          <w:lang w:val="es-ES"/>
+        </w:rPr>
+        <w:t>que empiezan con las letras “Si”, no importa si hay mas letras después.</w:t>
+      </w:r>
+    </w:p>
+    <w:p>
+      <w:pPr>
+        <w:jc w:val="both"/>
+        <w:rPr>
+          <w:rFonts w:ascii="Georgia" w:hAnsi="Georgia"/>
+          <w:lang w:val="es-ES"/>
+        </w:rPr>
+      </w:pPr>
+    </w:p>
+    <w:p>
+      <w:pPr>
+        <w:rPr>
+          <w:rFonts w:ascii="Georgia" w:hAnsi="Georgia" w:cs="Arial"/>
+          <w:b/>
+          <w:lang w:val="es-ES_tradnl"/>
+        </w:rPr>
+      </w:pPr>
+      <w:proofErr w:type="spellStart"/>
+      <w:r>
+        <w:rPr>
+          <w:rFonts w:ascii="Georgia" w:hAnsi="Georgia" w:cs="Arial"/>
+          <w:b/>
+          <w:lang w:val="es-ES_tradnl"/>
+        </w:rPr>
+        <w:t>Explica</w:t>
+      </w:r>
+      <w:proofErr w:type="spellEnd"/>
+      <w:r>
+        <w:rPr>
+          <w:rFonts w:ascii="Georgia" w:hAnsi="Georgia" w:cs="Arial"/>
+          <w:b/>
+          <w:lang w:val="es-ES_tradnl"/>
+        </w:rPr>
+        <w:t xml:space="preserve"> que </w:t>
+      </w:r>
+      <w:proofErr w:type="spellStart"/>
+      <w:r>
+        <w:rPr>
+          <w:rFonts w:ascii="Georgia" w:hAnsi="Georgia" w:cs="Arial"/>
+          <w:b/>
+          <w:lang w:val="es-ES_tradnl"/>
+        </w:rPr>
+        <w:t>hace</w:t>
+      </w:r>
+      <w:proofErr w:type="spellEnd"/>
+      <w:r>
+        <w:rPr>
+          <w:rFonts w:ascii="Georgia" w:hAnsi="Georgia" w:cs="Arial"/>
+          <w:b/>
+          <w:lang w:val="es-ES_tradnl"/>
+        </w:rPr>
+        <w:t xml:space="preserve"> el </w:t>
+      </w:r>
+      <w:proofErr w:type="spellStart"/>
+      <w:r>
+        <w:rPr>
+          <w:rFonts w:ascii="Georgia" w:hAnsi="Georgia" w:cs="Arial"/>
+          <w:b/>
+          <w:lang w:val="es-ES_tradnl"/>
+        </w:rPr>
+        <w:t>símbolo</w:t>
+      </w:r>
+      <w:proofErr w:type="spellEnd"/>
+      <w:r>
+        <w:rPr>
+          <w:rFonts w:ascii="Georgia" w:hAnsi="Georgia" w:cs="Arial"/>
+          <w:b/>
+          <w:lang w:val="es-ES_tradnl"/>
+        </w:rPr>
+        <w:t xml:space="preserve"> '%'</w:t>
+      </w:r>
+      <w:r>
+        <w:rPr>
+          <w:rFonts w:ascii="Georgia" w:hAnsi="Georgia" w:cs="Arial"/>
+          <w:b/>
+          <w:lang w:val="es-ES_tradnl"/>
+        </w:rPr>
+        <w:t> </w:t>
+      </w:r>
+    </w:p>
+    <w:p>
+      <w:pPr>
+        <w:rPr>
+          <w:rStyle w:val="apple-converted-space"/>
+          <w:rFonts w:ascii="Roboto" w:hAnsi="Roboto"/>
+          <w:sz w:val="23"/>
+          <w:szCs w:val="23"/>
+          <w:shd w:val="clear" w:color="auto" w:fill="FFFFFF"/>
+          <w:lang w:val="es-ES_tradnl"/>
+        </w:rPr>
+      </w:pPr>
+    </w:p>
+    <w:p>
+      <w:pPr>
+        <w:rPr>
+          <w:rStyle w:val="apple-converted-space"/>
+          <w:rFonts w:ascii="Roboto" w:hAnsi="Roboto"/>
+          <w:sz w:val="23"/>
+          <w:szCs w:val="23"/>
+          <w:shd w:val="clear" w:color="auto" w:fill="FFFFFF"/>
+          <w:lang w:val="es-ES_tradnl"/>
+        </w:rPr>
+      </w:pPr>
+    </w:p>
+    <w:p>
+      <w:pPr>
+        <w:rPr>
+          <w:rFonts w:ascii="Georgia" w:hAnsi="Georgia" w:cs="Arial"/>
+          <w:b/>
+          <w:lang w:val="es-ES_tradnl"/>
+        </w:rPr>
+      </w:pPr>
+      <w:r>
+        <w:rPr>
+          <w:rFonts w:ascii="Roboto" w:hAnsi="Roboto"/>
+          <w:sz w:val="23"/>
+          <w:szCs w:val="23"/>
+          <w:lang w:val="es-ES"/>
+        </w:rPr>
+        <w:br/>
+      </w:r>
+      <w:r>
+        <w:rPr>
+          <w:rFonts w:ascii="Georgia" w:hAnsi="Georgia" w:cs="Arial"/>
+          <w:b/>
+          <w:lang w:val="es-ES_tradnl"/>
+        </w:rPr>
+        <w:t>¿</w:t>
+      </w:r>
+      <w:r>
+        <w:rPr>
+          <w:rFonts w:ascii="Georgia" w:hAnsi="Georgia" w:cs="Arial"/>
+          <w:b/>
+          <w:lang w:val="es-ES_tradnl"/>
+        </w:rPr>
+        <w:t>Qué sucede si la consulta fuera</w:t>
+      </w:r>
+      <w:r>
+        <w:rPr>
+          <w:rFonts w:ascii="Georgia" w:hAnsi="Georgia" w:cs="Arial"/>
+          <w:b/>
+          <w:lang w:val="es-ES_tradnl"/>
+        </w:rPr>
+        <w:t>: LIKE 'Si'</w:t>
+      </w:r>
+      <w:r>
+        <w:rPr>
+          <w:rFonts w:ascii="Georgia" w:hAnsi="Georgia" w:cs="Arial"/>
+          <w:b/>
+          <w:lang w:val="es-ES_tradnl"/>
+        </w:rPr>
+        <w:t>?</w:t>
+      </w:r>
+      <w:r>
+        <w:rPr>
+          <w:rFonts w:ascii="Georgia" w:hAnsi="Georgia" w:cs="Arial"/>
+          <w:b/>
+          <w:lang w:val="es-ES_tradnl"/>
+        </w:rPr>
+        <w:t> </w:t>
+      </w:r>
+    </w:p>
+    <w:p>
+      <w:pPr>
+        <w:rPr>
+          <w:rFonts w:ascii="Georgia" w:hAnsi="Georgia" w:cs="Arial"/>
+          <w:b/>
+          <w:lang w:val="es-ES_tradnl"/>
+        </w:rPr>
+      </w:pPr>
+    </w:p>
+    <w:p>
+      <w:pPr>
+        <w:rPr>
+          <w:rFonts w:ascii="Georgia" w:hAnsi="Georgia" w:cs="Arial"/>
+          <w:b/>
+          <w:lang w:val="es-ES_tradnl"/>
+        </w:rPr>
+      </w:pPr>
+      <w:r>
+        <w:rPr>
+          <w:rFonts w:ascii="Georgia" w:hAnsi="Georgia" w:cs="Arial"/>
+          <w:b/>
+          <w:lang w:val="es-ES_tradnl"/>
+        </w:rPr>
+        <w:br/>
+        <w:t>¿Qué resultado obtienes?</w:t>
+      </w:r>
+      <w:r>
+        <w:rPr>
+          <w:rFonts w:ascii="Georgia" w:hAnsi="Georgia" w:cs="Arial"/>
+          <w:b/>
+          <w:lang w:val="es-ES_tradnl"/>
+        </w:rPr>
+        <w:t> </w:t>
+      </w:r>
+    </w:p>
+    <w:p>
+      <w:pPr>
+        <w:rPr>
+          <w:rFonts w:ascii="Georgia" w:hAnsi="Georgia" w:cs="Arial"/>
+          <w:b/>
+          <w:lang w:val="es-ES_tradnl"/>
+        </w:rPr>
+      </w:pPr>
+    </w:p>
+    <w:p>
+      <w:pPr>
+        <w:rPr>
+          <w:rFonts w:ascii="Georgia" w:hAnsi="Georgia" w:cs="Arial"/>
+          <w:b/>
+          <w:lang w:val="es-ES_tradnl"/>
+        </w:rPr>
+      </w:pPr>
+      <w:r>
+        <w:rPr>
+          <w:rFonts w:ascii="Georgia" w:hAnsi="Georgia" w:cs="Arial"/>
+          <w:b/>
+          <w:lang w:val="es-ES_tradnl"/>
+        </w:rPr>
+        <w:br/>
+        <w:t>Explica a qué se debe este comportamiento.</w:t>
+      </w:r>
+      <w:r>
+        <w:rPr>
+          <w:rFonts w:ascii="Georgia" w:hAnsi="Georgia" w:cs="Arial"/>
+          <w:b/>
+          <w:lang w:val="es-ES_tradnl"/>
+        </w:rPr>
+        <w:t> </w:t>
+      </w:r>
       <w:bookmarkStart w:id="0" w:name="_GoBack"/>
       <w:bookmarkEnd w:id="0"/>
+    </w:p>
+    <w:p>
+      <w:pPr>
+        <w:jc w:val="both"/>
+        <w:rPr>
+          <w:rFonts w:ascii="Georgia" w:hAnsi="Georgia"/>
+          <w:lang w:val="es-ES"/>
+        </w:rPr>
+      </w:pPr>
+    </w:p>
+    <w:p>
+      <w:pPr>
+        <w:jc w:val="both"/>
+        <w:rPr>
+          <w:rFonts w:ascii="Georgia" w:hAnsi="Georgia" w:cs="Arial"/>
+          <w:vertAlign w:val="superscript"/>
+          <w:lang w:val="es-ES"/>
+        </w:rPr>
+      </w:pPr>
     </w:p>
     <w:p>
       <w:pPr>

</xml_diff>